<commit_message>
Subrayar los conceptos del cuento
</commit_message>
<xml_diff>
--- a/Cuento-Ganado.docx
+++ b/Cuento-Ganado.docx
@@ -28,176 +28,35 @@
     <w:p>
       <w:pPr>
         <w:spacing w:line="276" w:lineRule="auto"/>
-        <w:jc w:val="center"/>
-        <w:rPr>
-          <w:rFonts w:ascii="Fira Code" w:hAnsi="Fira Code"/>
-          <w:sz w:val="24"/>
-          <w:szCs w:val="24"/>
-        </w:rPr>
-      </w:pPr>
+        <w:rPr>
+          <w:rFonts w:ascii="Fira Code" w:hAnsi="Fira Code"/>
+          <w:i/>
+          <w:iCs/>
+          <w:sz w:val="20"/>
+          <w:szCs w:val="20"/>
+        </w:rPr>
+      </w:pPr>
+      <w:r>
+        <w:rPr>
+          <w:rFonts w:ascii="Fira Code" w:hAnsi="Fira Code"/>
+          <w:i/>
+          <w:iCs/>
+          <w:sz w:val="20"/>
+          <w:szCs w:val="20"/>
+        </w:rPr>
+        <w:t>Comentario al final del cuento.</w:t>
+      </w:r>
     </w:p>
     <w:p>
       <w:pPr>
         <w:spacing w:line="276" w:lineRule="auto"/>
-        <w:jc w:val="both"/>
-        <w:rPr>
-          <w:rFonts w:ascii="Fira Code" w:hAnsi="Fira Code"/>
-          <w:sz w:val="24"/>
-          <w:szCs w:val="24"/>
-        </w:rPr>
-      </w:pPr>
-      <w:r>
-        <w:rPr>
-          <w:rFonts w:ascii="Fira Code" w:hAnsi="Fira Code"/>
-          <w:sz w:val="24"/>
-          <w:szCs w:val="24"/>
-        </w:rPr>
-        <w:t xml:space="preserve">Mistra se despertó esa noche con mucho frío, ya estaba llegando el invierno y el helado metal de la jaula tampoco ayudaba. Mistra pensó en arroparse, pero hoy le tocaba la manta a su hermana Saki entonces no pudo. Todos los días eran lo mismo, </w:t>
-      </w:r>
-      <w:r>
-        <w:rPr>
-          <w:rFonts w:ascii="Fira Code" w:hAnsi="Fira Code"/>
-          <w:sz w:val="24"/>
-          <w:szCs w:val="24"/>
-        </w:rPr>
-        <w:t>se despertaban</w:t>
-      </w:r>
-      <w:r>
-        <w:rPr>
-          <w:rFonts w:ascii="Fira Code" w:hAnsi="Fira Code"/>
-          <w:sz w:val="24"/>
-          <w:szCs w:val="24"/>
-        </w:rPr>
-        <w:t xml:space="preserve"> y</w:t>
-      </w:r>
-      <w:r>
-        <w:rPr>
-          <w:rFonts w:ascii="Fira Code" w:hAnsi="Fira Code"/>
-          <w:sz w:val="24"/>
-          <w:szCs w:val="24"/>
-        </w:rPr>
-        <w:t xml:space="preserve"> recibían su porción de comida como los demás</w:t>
-      </w:r>
-      <w:r>
-        <w:rPr>
-          <w:rFonts w:ascii="Fira Code" w:hAnsi="Fira Code"/>
-          <w:sz w:val="24"/>
-          <w:szCs w:val="24"/>
-        </w:rPr>
-        <w:t>. T</w:t>
-      </w:r>
-      <w:r>
-        <w:rPr>
-          <w:rFonts w:ascii="Fira Code" w:hAnsi="Fira Code"/>
-          <w:sz w:val="24"/>
-          <w:szCs w:val="24"/>
-        </w:rPr>
-        <w:t>rabaja</w:t>
-      </w:r>
-      <w:r>
-        <w:rPr>
-          <w:rFonts w:ascii="Fira Code" w:hAnsi="Fira Code"/>
-          <w:sz w:val="24"/>
-          <w:szCs w:val="24"/>
-        </w:rPr>
-        <w:t>ban</w:t>
-      </w:r>
-      <w:r>
-        <w:rPr>
-          <w:rFonts w:ascii="Fira Code" w:hAnsi="Fira Code"/>
-          <w:sz w:val="24"/>
-          <w:szCs w:val="24"/>
-        </w:rPr>
-        <w:t xml:space="preserve"> girando el reactor</w:t>
-      </w:r>
-      <w:r>
-        <w:rPr>
-          <w:rFonts w:ascii="Fira Code" w:hAnsi="Fira Code"/>
-          <w:sz w:val="24"/>
-          <w:szCs w:val="24"/>
-        </w:rPr>
-        <w:t xml:space="preserve"> central</w:t>
-      </w:r>
-      <w:r>
-        <w:rPr>
-          <w:rFonts w:ascii="Fira Code" w:hAnsi="Fira Code"/>
-          <w:sz w:val="24"/>
-          <w:szCs w:val="24"/>
-        </w:rPr>
-        <w:t xml:space="preserve"> </w:t>
-      </w:r>
-      <w:r>
-        <w:rPr>
-          <w:rFonts w:ascii="Fira Code" w:hAnsi="Fira Code"/>
-          <w:sz w:val="24"/>
-          <w:szCs w:val="24"/>
-        </w:rPr>
-        <w:t>25</w:t>
-      </w:r>
-      <w:r>
-        <w:rPr>
-          <w:rFonts w:ascii="Fira Code" w:hAnsi="Fira Code"/>
-          <w:sz w:val="24"/>
-          <w:szCs w:val="24"/>
-        </w:rPr>
-        <w:t>5</w:t>
-      </w:r>
-      <w:r>
-        <w:rPr>
-          <w:rFonts w:ascii="Fira Code" w:hAnsi="Fira Code"/>
-          <w:sz w:val="24"/>
-          <w:szCs w:val="24"/>
-        </w:rPr>
-        <w:t xml:space="preserve"> veces al día</w:t>
-      </w:r>
-      <w:r>
-        <w:rPr>
-          <w:rFonts w:ascii="Fira Code" w:hAnsi="Fira Code"/>
-          <w:sz w:val="24"/>
-          <w:szCs w:val="24"/>
-        </w:rPr>
-        <w:t>, volvían a su jaula y recibían la cena</w:t>
-      </w:r>
-      <w:r>
-        <w:rPr>
-          <w:rFonts w:ascii="Fira Code" w:hAnsi="Fira Code"/>
-          <w:sz w:val="24"/>
-          <w:szCs w:val="24"/>
-        </w:rPr>
-        <w:t>, f</w:t>
-      </w:r>
-      <w:r>
-        <w:rPr>
-          <w:rFonts w:ascii="Fira Code" w:hAnsi="Fira Code"/>
-          <w:sz w:val="24"/>
-          <w:szCs w:val="24"/>
-        </w:rPr>
-        <w:t>inalmente se iban a dormi</w:t>
-      </w:r>
-      <w:r>
-        <w:rPr>
-          <w:rFonts w:ascii="Fira Code" w:hAnsi="Fira Code"/>
-          <w:sz w:val="24"/>
-          <w:szCs w:val="24"/>
-        </w:rPr>
-        <w:t>r</w:t>
-      </w:r>
-      <w:r>
-        <w:rPr>
-          <w:rFonts w:ascii="Fira Code" w:hAnsi="Fira Code"/>
-          <w:sz w:val="24"/>
-          <w:szCs w:val="24"/>
-        </w:rPr>
-        <w:t>. No es como que fueran prisioneros, eran ganado, ganado que ponían a trabajar y luego eran devorados por la alta nobleza que podía comprar humanos</w:t>
-      </w:r>
-      <w:r>
-        <w:rPr>
-          <w:rFonts w:ascii="Fira Code" w:hAnsi="Fira Code"/>
-          <w:sz w:val="24"/>
-          <w:szCs w:val="24"/>
-        </w:rPr>
-        <w:t>,</w:t>
-      </w:r>
+        <w:jc w:val="center"/>
+        <w:rPr>
+          <w:rFonts w:ascii="Fira Code" w:hAnsi="Fira Code"/>
+          <w:sz w:val="24"/>
+          <w:szCs w:val="24"/>
+        </w:rPr>
+      </w:pPr>
     </w:p>
     <w:p>
       <w:pPr>
@@ -215,55 +74,71 @@
           <w:sz w:val="24"/>
           <w:szCs w:val="24"/>
         </w:rPr>
-        <w:t>Los hermanos estaban en la jaula 12, la última de todas y tuvieron la suerte de ser puestos juntos en la misma jaula, puesto que solo se permiten 2 niños por jaula.</w:t>
-      </w:r>
-      <w:r>
-        <w:rPr>
-          <w:rFonts w:ascii="Fira Code" w:hAnsi="Fira Code"/>
-          <w:sz w:val="24"/>
-          <w:szCs w:val="24"/>
-        </w:rPr>
-        <w:t xml:space="preserve"> No siempre fueron 12 jaulas</w:t>
-      </w:r>
-      <w:r>
-        <w:rPr>
-          <w:rFonts w:ascii="Fira Code" w:hAnsi="Fira Code"/>
-          <w:sz w:val="24"/>
-          <w:szCs w:val="24"/>
-        </w:rPr>
-        <w:t>,</w:t>
-      </w:r>
-      <w:r>
-        <w:rPr>
-          <w:rFonts w:ascii="Fira Code" w:hAnsi="Fira Code"/>
-          <w:sz w:val="24"/>
-          <w:szCs w:val="24"/>
-        </w:rPr>
-        <w:t xml:space="preserve"> fueron trayendo más y más niños a medida que los humanos se hacían más populares</w:t>
-      </w:r>
-      <w:r>
-        <w:rPr>
-          <w:rFonts w:ascii="Fira Code" w:hAnsi="Fira Code"/>
-          <w:sz w:val="24"/>
-          <w:szCs w:val="24"/>
-        </w:rPr>
-        <w:t xml:space="preserve"> como alimento</w:t>
-      </w:r>
-      <w:r>
-        <w:rPr>
-          <w:rFonts w:ascii="Fira Code" w:hAnsi="Fira Code"/>
-          <w:sz w:val="24"/>
-          <w:szCs w:val="24"/>
-        </w:rPr>
-        <w:t>.</w:t>
-      </w:r>
-      <w:r>
-        <w:rPr>
-          <w:rFonts w:ascii="Fira Code" w:hAnsi="Fira Code"/>
-          <w:sz w:val="24"/>
-          <w:szCs w:val="24"/>
-        </w:rPr>
-        <w:t xml:space="preserve"> </w:t>
+        <w:t xml:space="preserve">Mistra se despertó esa noche con mucho frío, ya estaba llegando el invierno y el helado metal de la jaula tampoco ayudaba. Mistra pensó en arroparse, </w:t>
+      </w:r>
+      <w:r>
+        <w:rPr>
+          <w:rFonts w:ascii="Fira Code" w:hAnsi="Fira Code"/>
+          <w:sz w:val="24"/>
+          <w:szCs w:val="24"/>
+          <w:highlight w:val="darkCyan"/>
+        </w:rPr>
+        <w:t xml:space="preserve">pero hoy le tocaba la manta a su hermana Saki entonces no </w:t>
+      </w:r>
+      <w:proofErr w:type="gramStart"/>
+      <w:r>
+        <w:rPr>
+          <w:rFonts w:ascii="Fira Code" w:hAnsi="Fira Code"/>
+          <w:sz w:val="24"/>
+          <w:szCs w:val="24"/>
+          <w:highlight w:val="darkCyan"/>
+        </w:rPr>
+        <w:t>pudo(</w:t>
+      </w:r>
+      <w:proofErr w:type="gramEnd"/>
+      <w:r>
+        <w:rPr>
+          <w:rFonts w:ascii="Fira Code" w:hAnsi="Fira Code"/>
+          <w:sz w:val="24"/>
+          <w:szCs w:val="24"/>
+          <w:highlight w:val="darkCyan"/>
+        </w:rPr>
+        <w:t>Condicional)</w:t>
+      </w:r>
+      <w:r>
+        <w:rPr>
+          <w:rFonts w:ascii="Fira Code" w:hAnsi="Fira Code"/>
+          <w:sz w:val="24"/>
+          <w:szCs w:val="24"/>
+        </w:rPr>
+        <w:t xml:space="preserve">. </w:t>
+      </w:r>
+      <w:r>
+        <w:rPr>
+          <w:rFonts w:ascii="Fira Code" w:hAnsi="Fira Code"/>
+          <w:sz w:val="24"/>
+          <w:szCs w:val="24"/>
+          <w:highlight w:val="yellow"/>
+        </w:rPr>
+        <w:t xml:space="preserve">Todos los días eran lo mismo, se despertaban y recibían su porción de comida como los demás. </w:t>
+      </w:r>
+      <w:r>
+        <w:rPr>
+          <w:rFonts w:ascii="Fira Code" w:hAnsi="Fira Code"/>
+          <w:sz w:val="24"/>
+          <w:szCs w:val="24"/>
+          <w:highlight w:val="green"/>
+        </w:rPr>
+        <w:t>Trabajaban girando el reactor central 255 veces al día, volvían a su jaula y recibían la cena, finalmente se iban a dormir.</w:t>
+      </w:r>
+      <w:r>
+        <w:rPr>
+          <w:rFonts w:ascii="Fira Code" w:hAnsi="Fira Code"/>
+          <w:sz w:val="24"/>
+          <w:szCs w:val="24"/>
+          <w:highlight w:val="yellow"/>
+        </w:rPr>
+        <w:t xml:space="preserve"> No es como que fueran prisioneros, eran ganado, ganado que ponían a trabajar y luego eran devorados por la alta nobleza que podía comprar humanos.</w:t>
       </w:r>
     </w:p>
     <w:p>
@@ -282,15 +157,25 @@
           <w:sz w:val="24"/>
           <w:szCs w:val="24"/>
         </w:rPr>
-        <w:t xml:space="preserve">Mistra, también conocido como producto número K735, cumplía 13 años esa noche, edad perfecta para ser devorado. Uno de ellos de acercó a su jaula, </w:t>
-      </w:r>
-      <w:r>
-        <w:rPr>
-          <w:rFonts w:ascii="Fira Code" w:hAnsi="Fira Code"/>
-          <w:sz w:val="24"/>
-          <w:szCs w:val="24"/>
-        </w:rPr>
-        <w:t xml:space="preserve">se podía saber que era de un rango importante por su armadura morada oscura, a diferencia de los simples guardias de armadura roja. Se acercó un guardia y le entregó un documento que contenía una lista de los productos, lo revisó a detalle como era de costumbre, tachó el código de Mistra y dijo: “Está aprobado”. </w:t>
+        <w:t xml:space="preserve">(La parte en amarillo representa un ciclo sencillo, y el verde es otro ciclo, es decir un ciclo </w:t>
+      </w:r>
+      <w:proofErr w:type="spellStart"/>
+      <w:r>
+        <w:rPr>
+          <w:rFonts w:ascii="Fira Code" w:hAnsi="Fira Code"/>
+          <w:sz w:val="24"/>
+          <w:szCs w:val="24"/>
+        </w:rPr>
+        <w:t>aninado</w:t>
+      </w:r>
+      <w:proofErr w:type="spellEnd"/>
+      <w:r>
+        <w:rPr>
+          <w:rFonts w:ascii="Fira Code" w:hAnsi="Fira Code"/>
+          <w:sz w:val="24"/>
+          <w:szCs w:val="24"/>
+        </w:rPr>
+        <w:t>)</w:t>
       </w:r>
     </w:p>
     <w:p>
@@ -308,16 +193,74 @@
           <w:rFonts w:ascii="Fira Code" w:hAnsi="Fira Code"/>
           <w:sz w:val="24"/>
           <w:szCs w:val="24"/>
-        </w:rPr>
-        <w:t>Saki que se acababa de despertar, se asustó al ver al soldado y corrió detrás de su hermano mayor, abrieron la jaula y tomaron a su hermano por la fuerza.</w:t>
-      </w:r>
-      <w:r>
-        <w:rPr>
-          <w:rFonts w:ascii="Fira Code" w:hAnsi="Fira Code"/>
-          <w:sz w:val="24"/>
-          <w:szCs w:val="24"/>
-        </w:rPr>
-        <w:t xml:space="preserve"> Mistra trató de resistirse, pero era en vano, era solo un niño, pero en ese momento se escuchó una explosión en el edificio contiguo, y el soldado que tomaba a Mistra del brazo ahora se encontraba muerto en el piso con un agujero en su estómago. Hoy por fin se acababa ese ciclo de dolor.</w:t>
+          <w:highlight w:val="yellow"/>
+        </w:rPr>
+        <w:t xml:space="preserve">Los hermanos estaban en la jaula 12, la última de todas y tuvieron la suerte de ser puestos juntos en la misma jaula, puesto que solo se permiten 2 niños por </w:t>
+      </w:r>
+      <w:proofErr w:type="gramStart"/>
+      <w:r>
+        <w:rPr>
+          <w:rFonts w:ascii="Fira Code" w:hAnsi="Fira Code"/>
+          <w:sz w:val="24"/>
+          <w:szCs w:val="24"/>
+          <w:highlight w:val="yellow"/>
+        </w:rPr>
+        <w:t>jaula(</w:t>
+      </w:r>
+      <w:proofErr w:type="gramEnd"/>
+      <w:r>
+        <w:rPr>
+          <w:rFonts w:ascii="Fira Code" w:hAnsi="Fira Code"/>
+          <w:sz w:val="24"/>
+          <w:szCs w:val="24"/>
+          <w:highlight w:val="yellow"/>
+        </w:rPr>
+        <w:t>Matriz 12x2).</w:t>
+      </w:r>
+      <w:r>
+        <w:rPr>
+          <w:rFonts w:ascii="Fira Code" w:hAnsi="Fira Code"/>
+          <w:sz w:val="24"/>
+          <w:szCs w:val="24"/>
+        </w:rPr>
+        <w:t xml:space="preserve"> </w:t>
+      </w:r>
+      <w:r>
+        <w:rPr>
+          <w:rFonts w:ascii="Fira Code" w:hAnsi="Fira Code"/>
+          <w:sz w:val="24"/>
+          <w:szCs w:val="24"/>
+          <w:highlight w:val="green"/>
+        </w:rPr>
+        <w:t xml:space="preserve">No siempre fueron 12 jaulas, fueron trayendo más y más niños a medida que los humanos se hacían más populares como </w:t>
+      </w:r>
+      <w:proofErr w:type="gramStart"/>
+      <w:r>
+        <w:rPr>
+          <w:rFonts w:ascii="Fira Code" w:hAnsi="Fira Code"/>
+          <w:sz w:val="24"/>
+          <w:szCs w:val="24"/>
+          <w:highlight w:val="green"/>
+        </w:rPr>
+        <w:t>alimento(</w:t>
+      </w:r>
+      <w:proofErr w:type="gramEnd"/>
+      <w:r>
+        <w:rPr>
+          <w:rFonts w:ascii="Fira Code" w:hAnsi="Fira Code"/>
+          <w:sz w:val="24"/>
+          <w:szCs w:val="24"/>
+          <w:highlight w:val="green"/>
+        </w:rPr>
+        <w:t>Reserva de memoria).</w:t>
+      </w:r>
+      <w:r>
+        <w:rPr>
+          <w:rFonts w:ascii="Fira Code" w:hAnsi="Fira Code"/>
+          <w:sz w:val="24"/>
+          <w:szCs w:val="24"/>
+        </w:rPr>
+        <w:t xml:space="preserve"> </w:t>
       </w:r>
     </w:p>
     <w:p>
@@ -335,24 +278,110 @@
           <w:rFonts w:ascii="Fira Code" w:hAnsi="Fira Code"/>
           <w:sz w:val="24"/>
           <w:szCs w:val="24"/>
-        </w:rPr>
-        <w:t>Mistra tomó a su hermana del brazo y corrió con todas sus fuerzas</w:t>
-      </w:r>
-      <w:r>
-        <w:rPr>
-          <w:rFonts w:ascii="Fira Code" w:hAnsi="Fira Code"/>
-          <w:sz w:val="24"/>
-          <w:szCs w:val="24"/>
-        </w:rPr>
-        <w:t xml:space="preserve"> hacia el bosque</w:t>
-      </w:r>
-      <w:r>
-        <w:rPr>
-          <w:rFonts w:ascii="Fira Code" w:hAnsi="Fira Code"/>
-          <w:sz w:val="24"/>
-          <w:szCs w:val="24"/>
-        </w:rPr>
-        <w:t>, otro soldado intento detenerlo, pero un guerrero de armadura azul se interpuso en su camino, “muere peste”, y le disparó con su rifle de rayos. Se escuchaba en todos lados “¡Abajo la dictadura Zyan!”, seguido de explosiones y disparos.</w:t>
+          <w:highlight w:val="darkCyan"/>
+        </w:rPr>
+        <w:t>Mistra, también conocido como producto número K735, cumplía 13 años esa noche(</w:t>
+      </w:r>
+      <w:proofErr w:type="spellStart"/>
+      <w:r>
+        <w:rPr>
+          <w:rFonts w:ascii="Fira Code" w:hAnsi="Fira Code"/>
+          <w:sz w:val="24"/>
+          <w:szCs w:val="24"/>
+          <w:highlight w:val="darkCyan"/>
+        </w:rPr>
+        <w:t>struct</w:t>
+      </w:r>
+      <w:proofErr w:type="spellEnd"/>
+      <w:r>
+        <w:rPr>
+          <w:rFonts w:ascii="Fira Code" w:hAnsi="Fira Code"/>
+          <w:sz w:val="24"/>
+          <w:szCs w:val="24"/>
+          <w:highlight w:val="darkCyan"/>
+        </w:rPr>
+        <w:t>),</w:t>
+      </w:r>
+      <w:r>
+        <w:rPr>
+          <w:rFonts w:ascii="Fira Code" w:hAnsi="Fira Code"/>
+          <w:sz w:val="24"/>
+          <w:szCs w:val="24"/>
+        </w:rPr>
+        <w:t xml:space="preserve"> edad perfecta para ser devorado. Uno de ellos de acercó a su jaula, se podía saber que era de un rango importante por su armadura morada oscura, a diferencia de los simples guardias de armadura roja. Se acercó un guardia y </w:t>
+      </w:r>
+      <w:r>
+        <w:rPr>
+          <w:rFonts w:ascii="Fira Code" w:hAnsi="Fira Code"/>
+          <w:sz w:val="24"/>
+          <w:szCs w:val="24"/>
+          <w:highlight w:val="yellow"/>
+        </w:rPr>
+        <w:t xml:space="preserve">le entregó un documento que contenía una </w:t>
+      </w:r>
+      <w:r>
+        <w:rPr>
+          <w:rFonts w:ascii="Fira Code" w:hAnsi="Fira Code"/>
+          <w:sz w:val="24"/>
+          <w:szCs w:val="24"/>
+          <w:highlight w:val="darkCyan"/>
+        </w:rPr>
+        <w:t>lista de los productos(arreglo)</w:t>
+      </w:r>
+      <w:r>
+        <w:rPr>
+          <w:rFonts w:ascii="Fira Code" w:hAnsi="Fira Code"/>
+          <w:sz w:val="24"/>
+          <w:szCs w:val="24"/>
+          <w:highlight w:val="yellow"/>
+        </w:rPr>
+        <w:t xml:space="preserve">, lo revisó a detalle como era de costumbre, </w:t>
+      </w:r>
+      <w:r>
+        <w:rPr>
+          <w:rFonts w:ascii="Fira Code" w:hAnsi="Fira Code"/>
+          <w:sz w:val="24"/>
+          <w:szCs w:val="24"/>
+          <w:highlight w:val="green"/>
+        </w:rPr>
+        <w:t xml:space="preserve">tachó el código de </w:t>
+      </w:r>
+      <w:proofErr w:type="gramStart"/>
+      <w:r>
+        <w:rPr>
+          <w:rFonts w:ascii="Fira Code" w:hAnsi="Fira Code"/>
+          <w:sz w:val="24"/>
+          <w:szCs w:val="24"/>
+          <w:highlight w:val="green"/>
+        </w:rPr>
+        <w:t>Mistra(</w:t>
+      </w:r>
+      <w:proofErr w:type="gramEnd"/>
+      <w:r>
+        <w:rPr>
+          <w:rFonts w:ascii="Fira Code" w:hAnsi="Fira Code"/>
+          <w:sz w:val="24"/>
+          <w:szCs w:val="24"/>
+          <w:highlight w:val="green"/>
+        </w:rPr>
+        <w:t xml:space="preserve">Paso de parámetros por referencia del arreglo) </w:t>
+      </w:r>
+      <w:r>
+        <w:rPr>
+          <w:rFonts w:ascii="Fira Code" w:hAnsi="Fira Code"/>
+          <w:sz w:val="24"/>
+          <w:szCs w:val="24"/>
+          <w:highlight w:val="yellow"/>
+        </w:rPr>
+        <w:t>y dijo: “Está aprobado”.(Procedimiento)</w:t>
+      </w:r>
+      <w:r>
+        <w:rPr>
+          <w:rFonts w:ascii="Fira Code" w:hAnsi="Fira Code"/>
+          <w:sz w:val="24"/>
+          <w:szCs w:val="24"/>
+        </w:rPr>
+        <w:t xml:space="preserve"> </w:t>
       </w:r>
     </w:p>
     <w:p>
@@ -371,63 +400,16 @@
           <w:sz w:val="24"/>
           <w:szCs w:val="24"/>
         </w:rPr>
-        <w:t>Mistra</w:t>
-      </w:r>
-      <w:r>
-        <w:rPr>
-          <w:rFonts w:ascii="Fira Code" w:hAnsi="Fira Code"/>
-          <w:sz w:val="24"/>
-          <w:szCs w:val="24"/>
-        </w:rPr>
-        <w:t xml:space="preserve"> podía intentar volver y salvar a los demás niños</w:t>
-      </w:r>
-      <w:r>
-        <w:rPr>
-          <w:rFonts w:ascii="Fira Code" w:hAnsi="Fira Code"/>
-          <w:sz w:val="24"/>
-          <w:szCs w:val="24"/>
-        </w:rPr>
-        <w:t xml:space="preserve">, pero seguía </w:t>
-      </w:r>
-      <w:r>
-        <w:rPr>
-          <w:rFonts w:ascii="Fira Code" w:hAnsi="Fira Code"/>
-          <w:sz w:val="24"/>
-          <w:szCs w:val="24"/>
-        </w:rPr>
-        <w:t>corriendo, tomando a su hermana de la mano</w:t>
-      </w:r>
-      <w:r>
-        <w:rPr>
-          <w:rFonts w:ascii="Fira Code" w:hAnsi="Fira Code"/>
-          <w:sz w:val="24"/>
-          <w:szCs w:val="24"/>
-        </w:rPr>
-        <w:t>, no quería volver a ver</w:t>
-      </w:r>
-      <w:r>
-        <w:rPr>
-          <w:rFonts w:ascii="Fira Code" w:hAnsi="Fira Code"/>
-          <w:sz w:val="24"/>
-          <w:szCs w:val="24"/>
-        </w:rPr>
-        <w:t>la</w:t>
-      </w:r>
-      <w:r>
-        <w:rPr>
-          <w:rFonts w:ascii="Fira Code" w:hAnsi="Fira Code"/>
-          <w:sz w:val="24"/>
-          <w:szCs w:val="24"/>
-        </w:rPr>
-        <w:t xml:space="preserve"> llorar d</w:t>
-      </w:r>
-      <w:r>
-        <w:rPr>
-          <w:rFonts w:ascii="Fira Code" w:hAnsi="Fira Code"/>
-          <w:sz w:val="24"/>
-          <w:szCs w:val="24"/>
-        </w:rPr>
-        <w:t>e hambre o dolor, por nada del mundo desperdiciaría esta oportunidad. Pero en ese momento se cruzó un guerrero azul en su camino, Mistra asustado cayó al suelo junto a su hermana. El misterioso guerrero se quitó el casco y se pudo ver la cara de un hombre de unos 30 años, un humano. Habían sido rescatados.</w:t>
+        <w:t xml:space="preserve">Saki que se acababa de despertar, se asustó al ver al soldado y corrió detrás de su hermano mayor, abrieron la jaula y tomaron a su hermano por la fuerza. Mistra trató de resistirse, pero era en vano, era solo un niño, pero en ese </w:t>
+      </w:r>
+      <w:r>
+        <w:rPr>
+          <w:rFonts w:ascii="Fira Code" w:hAnsi="Fira Code"/>
+          <w:sz w:val="24"/>
+          <w:szCs w:val="24"/>
+        </w:rPr>
+        <w:lastRenderedPageBreak/>
+        <w:t>momento se escuchó una explosión en el edificio contiguo, y el soldado que tomaba a Mistra del brazo ahora se encontraba muerto en el piso con un agujero en su estómago. Hoy por fin se acababa ese ciclo de dolor.</w:t>
       </w:r>
     </w:p>
     <w:p>
@@ -440,6 +422,157 @@
           <w:szCs w:val="24"/>
         </w:rPr>
       </w:pPr>
+      <w:r>
+        <w:rPr>
+          <w:rFonts w:ascii="Fira Code" w:hAnsi="Fira Code"/>
+          <w:sz w:val="24"/>
+          <w:szCs w:val="24"/>
+        </w:rPr>
+        <w:t xml:space="preserve">Mistra tomó a su hermana del brazo y corrió con todas sus fuerzas hacia el bosque, otro soldado intento detenerlo, pero un guerrero de armadura azul se interpuso en su camino, “muere peste”, y le disparó con su rifle de rayos. Se escuchaba en todos lados “¡Abajo la dictadura </w:t>
+      </w:r>
+      <w:proofErr w:type="spellStart"/>
+      <w:r>
+        <w:rPr>
+          <w:rFonts w:ascii="Fira Code" w:hAnsi="Fira Code"/>
+          <w:sz w:val="24"/>
+          <w:szCs w:val="24"/>
+        </w:rPr>
+        <w:t>Zyan</w:t>
+      </w:r>
+      <w:proofErr w:type="spellEnd"/>
+      <w:r>
+        <w:rPr>
+          <w:rFonts w:ascii="Fira Code" w:hAnsi="Fira Code"/>
+          <w:sz w:val="24"/>
+          <w:szCs w:val="24"/>
+        </w:rPr>
+        <w:t>!”, seguido de explosiones y disparos.</w:t>
+      </w:r>
+    </w:p>
+    <w:p>
+      <w:pPr>
+        <w:spacing w:line="276" w:lineRule="auto"/>
+        <w:jc w:val="both"/>
+        <w:rPr>
+          <w:rFonts w:ascii="Fira Code" w:hAnsi="Fira Code"/>
+          <w:sz w:val="24"/>
+          <w:szCs w:val="24"/>
+        </w:rPr>
+      </w:pPr>
+      <w:r>
+        <w:rPr>
+          <w:rFonts w:ascii="Fira Code" w:hAnsi="Fira Code"/>
+          <w:sz w:val="24"/>
+          <w:szCs w:val="24"/>
+          <w:highlight w:val="darkCyan"/>
+        </w:rPr>
+        <w:t xml:space="preserve">Mistra podía intentar volver y salvar a los demás niños, pero seguía </w:t>
+      </w:r>
+      <w:proofErr w:type="gramStart"/>
+      <w:r>
+        <w:rPr>
+          <w:rFonts w:ascii="Fira Code" w:hAnsi="Fira Code"/>
+          <w:sz w:val="24"/>
+          <w:szCs w:val="24"/>
+          <w:highlight w:val="darkCyan"/>
+        </w:rPr>
+        <w:t>corriendo(</w:t>
+      </w:r>
+      <w:proofErr w:type="gramEnd"/>
+      <w:r>
+        <w:rPr>
+          <w:rFonts w:ascii="Fira Code" w:hAnsi="Fira Code"/>
+          <w:sz w:val="24"/>
+          <w:szCs w:val="24"/>
+          <w:highlight w:val="darkCyan"/>
+        </w:rPr>
+        <w:t>Otro condicional)</w:t>
+      </w:r>
+      <w:r>
+        <w:rPr>
+          <w:rFonts w:ascii="Fira Code" w:hAnsi="Fira Code"/>
+          <w:sz w:val="24"/>
+          <w:szCs w:val="24"/>
+        </w:rPr>
+        <w:t>, tomando a su hermana de la mano, no</w:t>
+      </w:r>
+      <w:bookmarkStart w:id="0" w:name="_GoBack"/>
+      <w:bookmarkEnd w:id="0"/>
+      <w:r>
+        <w:rPr>
+          <w:rFonts w:ascii="Fira Code" w:hAnsi="Fira Code"/>
+          <w:sz w:val="24"/>
+          <w:szCs w:val="24"/>
+        </w:rPr>
+        <w:t xml:space="preserve"> quería volver a verla llorar de hambre o dolor, por nada del mundo desperdiciaría esta oportunidad. Pero en ese momento se cruzó un guerrero azul en su camino, Mistra asustado cayó al suelo junto a su hermana. El misterioso guerrero se quitó el casco y se pudo ver la cara de un hombre de unos 30 años, un humano. Habían sido rescatados.</w:t>
+      </w:r>
+    </w:p>
+    <w:p>
+      <w:pPr>
+        <w:spacing w:line="276" w:lineRule="auto"/>
+        <w:jc w:val="both"/>
+        <w:rPr>
+          <w:rFonts w:ascii="Fira Code" w:hAnsi="Fira Code"/>
+          <w:sz w:val="20"/>
+          <w:szCs w:val="20"/>
+        </w:rPr>
+      </w:pPr>
+      <w:r>
+        <w:rPr>
+          <w:rFonts w:ascii="Fira Code" w:hAnsi="Fira Code"/>
+          <w:sz w:val="20"/>
+          <w:szCs w:val="20"/>
+        </w:rPr>
+        <w:t xml:space="preserve">Comentario: Hola profe, yo había considerado para este cuento que algunos conceptos estaban entrelazados entre sí, por </w:t>
+      </w:r>
+      <w:r>
+        <w:rPr>
+          <w:rFonts w:ascii="Fira Code" w:hAnsi="Fira Code"/>
+          <w:sz w:val="20"/>
+          <w:szCs w:val="20"/>
+        </w:rPr>
+        <w:t>ejemplo,</w:t>
+      </w:r>
+      <w:r>
+        <w:rPr>
+          <w:rFonts w:ascii="Fira Code" w:hAnsi="Fira Code"/>
+          <w:sz w:val="20"/>
+          <w:szCs w:val="20"/>
+        </w:rPr>
+        <w:t xml:space="preserve"> si hago un ciclo sencillo y luego uno anidado como hice arriba, cada uno cuenta por separado, pero por lo que le pregunté hoy parece que eso no cuenta y deben ser dos casos diferentes, por lo </w:t>
+      </w:r>
+      <w:r>
+        <w:rPr>
+          <w:rFonts w:ascii="Fira Code" w:hAnsi="Fira Code"/>
+          <w:sz w:val="20"/>
+          <w:szCs w:val="20"/>
+        </w:rPr>
+        <w:t>tanto,</w:t>
+      </w:r>
+      <w:r>
+        <w:rPr>
+          <w:rFonts w:ascii="Fira Code" w:hAnsi="Fira Code"/>
+          <w:sz w:val="20"/>
+          <w:szCs w:val="20"/>
+        </w:rPr>
+        <w:t xml:space="preserve"> no sé si mi cuento esté bien así o sea </w:t>
+      </w:r>
+      <w:r>
+        <w:rPr>
+          <w:rFonts w:ascii="Fira Code" w:hAnsi="Fira Code"/>
+          <w:sz w:val="20"/>
+          <w:szCs w:val="20"/>
+        </w:rPr>
+        <w:t>válido</w:t>
+      </w:r>
+      <w:r>
+        <w:rPr>
+          <w:rFonts w:ascii="Fira Code" w:hAnsi="Fira Code"/>
+          <w:sz w:val="20"/>
+          <w:szCs w:val="20"/>
+        </w:rPr>
+        <w:t xml:space="preserve"> lo que hice. En todo caso le dejo explicado y subrayado lo que consideré para cada concepto. </w:t>
+      </w:r>
     </w:p>
     <w:p>
       <w:pPr>
@@ -499,7 +632,47 @@
           <w:szCs w:val="24"/>
           <w:highlight w:val="yellow"/>
         </w:rPr>
-        <w:t># Me gustó mucho tu historia, final inesperado :P. Además esta muy bien escrito y presentado</w:t>
+        <w:t xml:space="preserve"># Me gustó mucho tu historia, final inesperado :P. </w:t>
+      </w:r>
+      <w:proofErr w:type="gramStart"/>
+      <w:r>
+        <w:rPr>
+          <w:rFonts w:ascii="Times New Roman" w:hAnsi="Times New Roman" w:cs="Times New Roman"/>
+          <w:sz w:val="24"/>
+          <w:szCs w:val="24"/>
+          <w:highlight w:val="yellow"/>
+        </w:rPr>
+        <w:t>Además</w:t>
+      </w:r>
+      <w:proofErr w:type="gramEnd"/>
+      <w:r>
+        <w:rPr>
+          <w:rFonts w:ascii="Times New Roman" w:hAnsi="Times New Roman" w:cs="Times New Roman"/>
+          <w:sz w:val="24"/>
+          <w:szCs w:val="24"/>
+          <w:highlight w:val="yellow"/>
+        </w:rPr>
+        <w:t xml:space="preserve"> </w:t>
+      </w:r>
+      <w:proofErr w:type="spellStart"/>
+      <w:r>
+        <w:rPr>
+          <w:rFonts w:ascii="Times New Roman" w:hAnsi="Times New Roman" w:cs="Times New Roman"/>
+          <w:sz w:val="24"/>
+          <w:szCs w:val="24"/>
+          <w:highlight w:val="yellow"/>
+        </w:rPr>
+        <w:t>esta</w:t>
+      </w:r>
+      <w:proofErr w:type="spellEnd"/>
+      <w:r>
+        <w:rPr>
+          <w:rFonts w:ascii="Times New Roman" w:hAnsi="Times New Roman" w:cs="Times New Roman"/>
+          <w:sz w:val="24"/>
+          <w:szCs w:val="24"/>
+          <w:highlight w:val="yellow"/>
+        </w:rPr>
+        <w:t xml:space="preserve"> muy bien escrito y presentado</w:t>
       </w:r>
     </w:p>
     <w:p>
@@ -515,37 +688,24 @@
         <w:rPr>
           <w:highlight w:val="yellow"/>
         </w:rPr>
-        <w:t xml:space="preserve">#   Por fa señálame los conceptos que incluiste en el texto pq solo encontré </w:t>
-      </w:r>
-      <w:r>
-        <w:rPr>
-          <w:highlight w:val="yellow"/>
-        </w:rPr>
-        <w:t>4</w:t>
-      </w:r>
-      <w:bookmarkStart w:id="0" w:name="_GoBack"/>
-      <w:bookmarkEnd w:id="0"/>
+        <w:t xml:space="preserve">#   Por fa señálame los conceptos que incluiste en el texto </w:t>
+      </w:r>
+      <w:proofErr w:type="spellStart"/>
+      <w:r>
+        <w:rPr>
+          <w:highlight w:val="yellow"/>
+        </w:rPr>
+        <w:t>pq</w:t>
+      </w:r>
+      <w:proofErr w:type="spellEnd"/>
+      <w:r>
+        <w:rPr>
+          <w:highlight w:val="yellow"/>
+        </w:rPr>
+        <w:t xml:space="preserve"> solo encontré 4</w:t>
+      </w:r>
     </w:p>
-    <w:p>
-      <w:pPr>
-        <w:spacing w:line="276" w:lineRule="auto"/>
-        <w:rPr>
-          <w:rFonts w:ascii="Fira Code" w:hAnsi="Fira Code"/>
-          <w:sz w:val="20"/>
-          <w:szCs w:val="20"/>
-        </w:rPr>
-      </w:pPr>
-    </w:p>
-    <w:p>
-      <w:pPr>
-        <w:jc w:val="both"/>
-        <w:rPr>
-          <w:rFonts w:ascii="Fira Code" w:hAnsi="Fira Code"/>
-          <w:sz w:val="24"/>
-          <w:szCs w:val="24"/>
-        </w:rPr>
-      </w:pPr>
-    </w:p>
+    <w:p/>
     <w:sectPr>
       <w:pgSz w:w="12240" w:h="15840"/>
       <w:pgMar w:top="1417" w:right="1701" w:bottom="1417" w:left="1701" w:header="708" w:footer="708" w:gutter="0"/>
@@ -1051,6 +1211,10 @@
   <w:style w:type="paragraph" w:default="1" w:styleId="Normal">
     <w:name w:val="Normal"/>
     <w:qFormat/>
+    <w:rsid w:val="00DA5DA5"/>
+    <w:pPr>
+      <w:spacing w:line="256" w:lineRule="auto"/>
+    </w:pPr>
   </w:style>
   <w:style w:type="character" w:default="1" w:styleId="DefaultParagraphFont">
     <w:name w:val="Default Paragraph Font"/>
@@ -1086,6 +1250,7 @@
     <w:qFormat/>
     <w:rsid w:val="00BB31C3"/>
     <w:pPr>
+      <w:spacing w:line="259" w:lineRule="auto"/>
       <w:ind w:left="720"/>
       <w:contextualSpacing/>
     </w:pPr>

</xml_diff>